<commit_message>
completed report. deleted files as needed. relocated files to resource folder
</commit_message>
<xml_diff>
--- a/Final Report - Team1.docx
+++ b/Final Report - Team1.docx
@@ -3,13 +3,84 @@
 <w:document xmlns:wpc="http://schemas.microsoft.com/office/word/2010/wordprocessingCanvas" xmlns:cx="http://schemas.microsoft.com/office/drawing/2014/chartex" xmlns:cx1="http://schemas.microsoft.com/office/drawing/2015/9/8/chartex" xmlns:cx2="http://schemas.microsoft.com/office/drawing/2015/10/21/chartex" xmlns:cx3="http://schemas.microsoft.com/office/drawing/2016/5/9/chartex" xmlns:cx4="http://schemas.microsoft.com/office/drawing/2016/5/10/chartex" xmlns:cx5="http://schemas.microsoft.com/office/drawing/2016/5/11/chartex" xmlns:cx6="http://schemas.microsoft.com/office/drawing/2016/5/12/chartex" xmlns:cx7="http://schemas.microsoft.com/office/drawing/2016/5/13/chartex" xmlns:cx8="http://schemas.microsoft.com/office/drawing/2016/5/14/chartex" xmlns:mc="http://schemas.openxmlformats.org/markup-compatibility/2006" xmlns:aink="http://schemas.microsoft.com/office/drawing/2016/ink" xmlns:am3d="http://schemas.microsoft.com/office/drawing/2017/model3d" xmlns:o="urn:schemas-microsoft-com:office:office" xmlns:r="http://schemas.openxmlformats.org/officeDocument/2006/relationships" xmlns:m="http://schemas.openxmlformats.org/officeDocument/2006/math" xmlns:v="urn:schemas-microsoft-com:vml" xmlns:wp14="http://schemas.microsoft.com/office/word/2010/wordprocessingDrawing" xmlns:wp="http://schemas.openxmlformats.org/drawingml/2006/wordprocessingDrawing" xmlns:w10="urn:schemas-microsoft-com:office:word" xmlns:w="http://schemas.openxmlformats.org/wordprocessingml/2006/main" xmlns:w14="http://schemas.microsoft.com/office/word/2010/wordml" xmlns:w15="http://schemas.microsoft.com/office/word/2012/wordml" xmlns:w16cid="http://schemas.microsoft.com/office/word/2016/wordml/cid" xmlns:w16se="http://schemas.microsoft.com/office/word/2015/wordml/symex" xmlns:wpg="http://schemas.microsoft.com/office/word/2010/wordprocessingGroup" xmlns:wpi="http://schemas.microsoft.com/office/word/2010/wordprocessingInk" xmlns:wne="http://schemas.microsoft.com/office/word/2006/wordml" xmlns:wps="http://schemas.microsoft.com/office/word/2010/wordprocessingShape" mc:Ignorable="w14 w15 w16se w16cid wp14">
   <w:body>
     <w:p>
-      <w:r>
-        <w:t>Report</w:t>
-      </w:r>
-    </w:p>
-    <w:p>
-      <w:r>
-        <w:t>Datasets:</w:t>
+      <w:pPr>
+        <w:jc w:val="center"/>
+        <w:rPr>
+          <w:b/>
+          <w:sz w:val="28"/>
+        </w:rPr>
+      </w:pPr>
+      <w:r>
+        <w:rPr>
+          <w:b/>
+          <w:sz w:val="28"/>
+        </w:rPr>
+        <w:t>ETL Project Report: “Far Out</w:t>
+      </w:r>
+      <w:r>
+        <w:rPr>
+          <w:b/>
+          <w:sz w:val="28"/>
+        </w:rPr>
+        <w:t>”</w:t>
+      </w:r>
+    </w:p>
+    <w:p>
+      <w:pPr>
+        <w:jc w:val="center"/>
+      </w:pPr>
+      <w:r>
+        <w:rPr>
+          <w:b/>
+        </w:rPr>
+        <w:t>Team: Group#</w:t>
+      </w:r>
+      <w:proofErr w:type="gramStart"/>
+      <w:r>
+        <w:rPr>
+          <w:b/>
+        </w:rPr>
+        <w:t xml:space="preserve">1  </w:t>
+      </w:r>
+      <w:r>
+        <w:rPr>
+          <w:b/>
+        </w:rPr>
+        <w:t>|</w:t>
+      </w:r>
+      <w:proofErr w:type="gramEnd"/>
+      <w:r>
+        <w:rPr>
+          <w:b/>
+        </w:rPr>
+        <w:t xml:space="preserve">  </w:t>
+      </w:r>
+      <w:r>
+        <w:t xml:space="preserve">Elizabeth Jaye  </w:t>
+      </w:r>
+      <w:r>
+        <w:t xml:space="preserve">|  </w:t>
+      </w:r>
+      <w:r>
+        <w:t xml:space="preserve">Dinielle Nelson </w:t>
+      </w:r>
+      <w:r>
+        <w:t xml:space="preserve"> |  </w:t>
+      </w:r>
+      <w:r>
+        <w:t>Dolly Vickers</w:t>
+      </w:r>
+    </w:p>
+    <w:p/>
+    <w:p>
+      <w:r>
+        <w:rPr>
+          <w:b/>
+        </w:rPr>
+        <w:t>Datasets</w:t>
+      </w:r>
+      <w:r>
+        <w:t>:</w:t>
       </w:r>
     </w:p>
     <w:p>
@@ -123,6 +194,11 @@
           <w:ilvl w:val="0"/>
           <w:numId w:val="1"/>
         </w:numPr>
+        <w:rPr>
+          <w:rStyle w:val="Hyperlink"/>
+          <w:color w:val="auto"/>
+          <w:u w:val="none"/>
+        </w:rPr>
       </w:pPr>
       <w:hyperlink r:id="rId7" w:history="1">
         <w:r>
@@ -138,10 +214,21 @@
     </w:p>
     <w:p/>
     <w:p>
-      <w:r>
-        <w:t>Using</w:t>
-      </w:r>
-      <w:r>
+      <w:pPr>
+        <w:rPr>
+          <w:b/>
+        </w:rPr>
+      </w:pPr>
+      <w:r>
+        <w:rPr>
+          <w:b/>
+        </w:rPr>
+        <w:t>Choosing</w:t>
+      </w:r>
+      <w:r>
+        <w:rPr>
+          <w:b/>
+        </w:rPr>
         <w:t xml:space="preserve"> relational or non-relational databases:</w:t>
       </w:r>
     </w:p>
@@ -196,7 +283,15 @@
     </w:p>
     <w:p/>
     <w:p>
-      <w:r>
+      <w:pPr>
+        <w:rPr>
+          <w:b/>
+        </w:rPr>
+      </w:pPr>
+      <w:r>
+        <w:rPr>
+          <w:b/>
+        </w:rPr>
         <w:t>Data Cleanup:</w:t>
       </w:r>
     </w:p>
@@ -245,10 +340,7 @@
         </w:numPr>
       </w:pPr>
       <w:r>
-        <w:t xml:space="preserve">Modify the Name field </w:t>
-      </w:r>
-      <w:r>
-        <w:t>since the Mission dataset only identify crew by last name</w:t>
+        <w:t>Modify the Name field since the Mission dataset only identify crew by last name</w:t>
       </w:r>
     </w:p>
     <w:p>
@@ -326,19 +418,19 @@
         </w:numPr>
       </w:pPr>
       <w:r>
-        <w:t>Separate the missions from each crew and creating new row per crew for each mission</w:t>
-      </w:r>
-    </w:p>
-    <w:p>
-      <w:pPr>
-        <w:pStyle w:val="ListParagraph"/>
-        <w:numPr>
-          <w:ilvl w:val="1"/>
-          <w:numId w:val="3"/>
-        </w:numPr>
-      </w:pPr>
-      <w:r>
-        <w:t>Modify mission name so that it can join to Mission table</w:t>
+        <w:t>Add unique ID to each astronaut</w:t>
+      </w:r>
+    </w:p>
+    <w:p>
+      <w:pPr>
+        <w:pStyle w:val="ListParagraph"/>
+        <w:numPr>
+          <w:ilvl w:val="1"/>
+          <w:numId w:val="3"/>
+        </w:numPr>
+      </w:pPr>
+      <w:r>
+        <w:t>Remove the field that has multiple relationships, that being Missions</w:t>
       </w:r>
     </w:p>
     <w:p>
@@ -410,6 +502,39 @@
         </w:numPr>
       </w:pPr>
       <w:r>
+        <w:t xml:space="preserve">Rename Craft to Given Craft Name to better reflect that this is a name given by crew, and not the model </w:t>
+      </w:r>
+      <w:r>
+        <w:t xml:space="preserve">name </w:t>
+      </w:r>
+      <w:r>
+        <w:t>of the ship</w:t>
+      </w:r>
+    </w:p>
+    <w:p>
+      <w:pPr>
+        <w:pStyle w:val="ListParagraph"/>
+        <w:numPr>
+          <w:ilvl w:val="1"/>
+          <w:numId w:val="3"/>
+        </w:numPr>
+      </w:pPr>
+      <w:r>
+        <w:t xml:space="preserve">Add column </w:t>
+      </w:r>
+      <w:r>
+        <w:t>as result of splitting Mission name which is the Craft name to be joined later</w:t>
+      </w:r>
+    </w:p>
+    <w:p>
+      <w:pPr>
+        <w:pStyle w:val="ListParagraph"/>
+        <w:numPr>
+          <w:ilvl w:val="1"/>
+          <w:numId w:val="3"/>
+        </w:numPr>
+      </w:pPr>
+      <w:r>
         <w:t>Clean up crew columns from formatting issues</w:t>
       </w:r>
     </w:p>
@@ -434,7 +559,36 @@
         </w:numPr>
       </w:pPr>
       <w:r>
-        <w:t>Separate the missions from each crew and creating new row per crew for each mission</w:t>
+        <w:t xml:space="preserve">Save dataset as a second </w:t>
+      </w:r>
+      <w:proofErr w:type="spellStart"/>
+      <w:r>
+        <w:t>dataframe</w:t>
+      </w:r>
+      <w:proofErr w:type="spellEnd"/>
+      <w:r>
+        <w:t xml:space="preserve"> so that one can be used for the future </w:t>
+      </w:r>
+      <w:r>
+        <w:t>J</w:t>
+      </w:r>
+      <w:r>
+        <w:t>oin table</w:t>
+      </w:r>
+    </w:p>
+    <w:p>
+      <w:pPr>
+        <w:pStyle w:val="ListParagraph"/>
+        <w:numPr>
+          <w:ilvl w:val="1"/>
+          <w:numId w:val="3"/>
+        </w:numPr>
+      </w:pPr>
+      <w:r>
+        <w:t xml:space="preserve">Remove the field that has multiple relationships, that being </w:t>
+      </w:r>
+      <w:r>
+        <w:t>Crew</w:t>
       </w:r>
     </w:p>
     <w:p>
@@ -539,13 +693,342 @@
         <w:t>[]</w:t>
       </w:r>
     </w:p>
-    <w:p>
-      <w:r>
-        <w:t>Creating relational databse:</w:t>
-      </w:r>
+    <w:p/>
+    <w:p>
+      <w:pPr>
+        <w:rPr>
+          <w:b/>
+        </w:rPr>
+      </w:pPr>
+      <w:r>
+        <w:rPr>
+          <w:b/>
+        </w:rPr>
+        <w:t xml:space="preserve">Creating </w:t>
+      </w:r>
+      <w:r>
+        <w:rPr>
+          <w:b/>
+        </w:rPr>
+        <w:t xml:space="preserve">the </w:t>
+      </w:r>
+      <w:r>
+        <w:rPr>
+          <w:b/>
+        </w:rPr>
+        <w:t>relational datab</w:t>
+      </w:r>
+      <w:r>
+        <w:rPr>
+          <w:b/>
+        </w:rPr>
+        <w:t>a</w:t>
+      </w:r>
+      <w:r>
+        <w:rPr>
+          <w:b/>
+        </w:rPr>
+        <w:t>se:</w:t>
+      </w:r>
+    </w:p>
+    <w:p>
+      <w:r>
+        <w:t>The relational database consists of three tables with unique IDs and one table with the relations mapped out.</w:t>
+      </w:r>
+    </w:p>
+    <w:p>
+      <w:pPr>
+        <w:pStyle w:val="ListParagraph"/>
+        <w:numPr>
+          <w:ilvl w:val="0"/>
+          <w:numId w:val="4"/>
+        </w:numPr>
+      </w:pPr>
+      <w:r>
+        <w:t>Crew</w:t>
+      </w:r>
+    </w:p>
+    <w:p>
+      <w:pPr>
+        <w:pStyle w:val="ListParagraph"/>
+        <w:numPr>
+          <w:ilvl w:val="1"/>
+          <w:numId w:val="4"/>
+        </w:numPr>
+      </w:pPr>
+      <w:r>
+        <w:t>Add unique ID</w:t>
+      </w:r>
+    </w:p>
+    <w:p>
+      <w:pPr>
+        <w:pStyle w:val="ListParagraph"/>
+        <w:numPr>
+          <w:ilvl w:val="0"/>
+          <w:numId w:val="4"/>
+        </w:numPr>
+      </w:pPr>
+      <w:r>
+        <w:t>Missions</w:t>
+      </w:r>
+    </w:p>
+    <w:p>
+      <w:pPr>
+        <w:pStyle w:val="ListParagraph"/>
+        <w:numPr>
+          <w:ilvl w:val="1"/>
+          <w:numId w:val="4"/>
+        </w:numPr>
+      </w:pPr>
+      <w:r>
+        <w:t>Add unique ID</w:t>
+      </w:r>
+    </w:p>
+    <w:p>
+      <w:pPr>
+        <w:pStyle w:val="ListParagraph"/>
+        <w:numPr>
+          <w:ilvl w:val="0"/>
+          <w:numId w:val="4"/>
+        </w:numPr>
+      </w:pPr>
+      <w:r>
+        <w:t>Spacecraft:</w:t>
+      </w:r>
+    </w:p>
+    <w:p>
+      <w:pPr>
+        <w:pStyle w:val="ListParagraph"/>
+        <w:numPr>
+          <w:ilvl w:val="1"/>
+          <w:numId w:val="4"/>
+        </w:numPr>
+      </w:pPr>
+      <w:r>
+        <w:t>Add unique ID</w:t>
+      </w:r>
+    </w:p>
+    <w:p>
+      <w:pPr>
+        <w:pStyle w:val="ListParagraph"/>
+        <w:numPr>
+          <w:ilvl w:val="0"/>
+          <w:numId w:val="4"/>
+        </w:numPr>
+      </w:pPr>
+      <w:r>
+        <w:t>Join</w:t>
+      </w:r>
+      <w:r>
+        <w:t xml:space="preserve"> table (Astronauts and Missions)</w:t>
+      </w:r>
+      <w:r>
+        <w:t>:</w:t>
+      </w:r>
+    </w:p>
+    <w:p>
+      <w:pPr>
+        <w:pStyle w:val="ListParagraph"/>
+        <w:numPr>
+          <w:ilvl w:val="1"/>
+          <w:numId w:val="4"/>
+        </w:numPr>
+      </w:pPr>
+      <w:r>
+        <w:t>Based on the original Missions table, s</w:t>
+      </w:r>
+      <w:r>
+        <w:t>eparate the missions from each crew and creating new row per crew for each mission</w:t>
+      </w:r>
+    </w:p>
+    <w:p>
+      <w:pPr>
+        <w:pStyle w:val="ListParagraph"/>
+        <w:numPr>
+          <w:ilvl w:val="1"/>
+          <w:numId w:val="4"/>
+        </w:numPr>
+      </w:pPr>
+      <w:r>
+        <w:t>Rename Last Name field to field name of Join table, that being Crew</w:t>
+      </w:r>
+    </w:p>
+    <w:p>
+      <w:pPr>
+        <w:pStyle w:val="ListParagraph"/>
+        <w:numPr>
+          <w:ilvl w:val="1"/>
+          <w:numId w:val="4"/>
+        </w:numPr>
+      </w:pPr>
+      <w:r>
+        <w:t>Extract crew ID and crew name from Astronaut table</w:t>
+      </w:r>
+    </w:p>
+    <w:p>
+      <w:pPr>
+        <w:pStyle w:val="ListParagraph"/>
+        <w:numPr>
+          <w:ilvl w:val="1"/>
+          <w:numId w:val="4"/>
+        </w:numPr>
+      </w:pPr>
+      <w:r>
+        <w:t>Merge Join table and extracted Astronaut table based on last name of astronauts</w:t>
+      </w:r>
+    </w:p>
+    <w:p>
+      <w:pPr>
+        <w:pStyle w:val="ListParagraph"/>
+        <w:numPr>
+          <w:ilvl w:val="0"/>
+          <w:numId w:val="4"/>
+        </w:numPr>
+      </w:pPr>
+      <w:r>
+        <w:t>Join</w:t>
+      </w:r>
+      <w:r>
+        <w:t xml:space="preserve"> table </w:t>
+      </w:r>
+      <w:r>
+        <w:t>(</w:t>
+      </w:r>
+      <w:r>
+        <w:t>Mission/Joined</w:t>
+      </w:r>
+      <w:r>
+        <w:t xml:space="preserve"> and Spacecraft):</w:t>
+      </w:r>
+    </w:p>
+    <w:p>
+      <w:pPr>
+        <w:pStyle w:val="ListParagraph"/>
+        <w:numPr>
+          <w:ilvl w:val="1"/>
+          <w:numId w:val="4"/>
+        </w:numPr>
+      </w:pPr>
+      <w:r>
+        <w:t xml:space="preserve">Upon joining Spacecraft and Craft of the Spacecraft and </w:t>
+      </w:r>
+      <w:r>
+        <w:t xml:space="preserve">Mission/Join tables, respectively, no data was returned. After reviewing data types and whitespace complications we discovered that our Spacecraft table listed Manufacturer and Model names but not the actual individual space craft. Even more complicated, </w:t>
+      </w:r>
+      <w:r>
+        <w:t>mission names often took on the same names as the spacecraft models, using numbers to establish one mission form another.</w:t>
+      </w:r>
+    </w:p>
+    <w:p>
+      <w:pPr>
+        <w:pStyle w:val="ListParagraph"/>
+        <w:numPr>
+          <w:ilvl w:val="1"/>
+          <w:numId w:val="4"/>
+        </w:numPr>
+      </w:pPr>
+      <w:r>
+        <w:t xml:space="preserve">This caused us to split Mission </w:t>
+      </w:r>
+      <w:proofErr w:type="gramStart"/>
+      <w:r>
+        <w:t>name  (</w:t>
+      </w:r>
+      <w:proofErr w:type="gramEnd"/>
+      <w:r>
+        <w:t>as in step 2f of cleanup) to get a craft name to join upon</w:t>
+      </w:r>
+    </w:p>
+    <w:p>
+      <w:pPr>
+        <w:pStyle w:val="ListParagraph"/>
+        <w:numPr>
+          <w:ilvl w:val="1"/>
+          <w:numId w:val="4"/>
+        </w:numPr>
+      </w:pPr>
+      <w:r>
+        <w:t xml:space="preserve">Extract </w:t>
+      </w:r>
+      <w:r>
+        <w:t>spacecraft</w:t>
+      </w:r>
+      <w:r>
+        <w:t xml:space="preserve"> ID and </w:t>
+      </w:r>
+      <w:r>
+        <w:t>spacecraft</w:t>
+      </w:r>
+      <w:r>
+        <w:t xml:space="preserve"> name from </w:t>
+      </w:r>
+      <w:r>
+        <w:t>Spacecraft</w:t>
+      </w:r>
+      <w:r>
+        <w:t xml:space="preserve"> table</w:t>
+      </w:r>
+    </w:p>
+    <w:p>
+      <w:pPr>
+        <w:pStyle w:val="ListParagraph"/>
+        <w:numPr>
+          <w:ilvl w:val="1"/>
+          <w:numId w:val="4"/>
+        </w:numPr>
+      </w:pPr>
+      <w:r>
+        <w:t xml:space="preserve">Merge Join table and extracted </w:t>
+      </w:r>
+      <w:r>
+        <w:t>Spacecraft</w:t>
+      </w:r>
+      <w:r>
+        <w:t xml:space="preserve"> table based on </w:t>
+      </w:r>
+      <w:r>
+        <w:t>craft</w:t>
+      </w:r>
+      <w:r>
+        <w:t xml:space="preserve"> name</w:t>
+      </w:r>
+    </w:p>
+    <w:p/>
+    <w:p>
+      <w:pPr>
+        <w:rPr>
+          <w:b/>
+        </w:rPr>
+      </w:pPr>
       <w:bookmarkStart w:id="0" w:name="_GoBack"/>
-      <w:bookmarkEnd w:id="0"/>
-    </w:p>
+      <w:r>
+        <w:rPr>
+          <w:b/>
+        </w:rPr>
+        <w:t>Output:</w:t>
+      </w:r>
+    </w:p>
+    <w:bookmarkEnd w:id="0"/>
+    <w:p>
+      <w:r>
+        <w:t xml:space="preserve">SQLite file, </w:t>
+      </w:r>
+      <w:proofErr w:type="spellStart"/>
+      <w:r>
+        <w:t>NASA.db</w:t>
+      </w:r>
+      <w:proofErr w:type="spellEnd"/>
+      <w:r>
+        <w:t xml:space="preserve"> </w:t>
+      </w:r>
+      <w:r>
+        <w:t xml:space="preserve">containing three </w:t>
+      </w:r>
+      <w:r>
+        <w:t xml:space="preserve">tables, ASTRONAUTS, MISSIONS, SPACESHIPS and MASTER. </w:t>
+      </w:r>
+    </w:p>
+    <w:p/>
     <w:sectPr>
       <w:pgSz w:w="12240" w:h="15840"/>
       <w:pgMar w:top="1440" w:right="1440" w:bottom="1440" w:left="1440" w:header="720" w:footer="720" w:gutter="0"/>
@@ -825,6 +1308,95 @@
       </w:pPr>
     </w:lvl>
   </w:abstractNum>
+  <w:abstractNum w:abstractNumId="3" w15:restartNumberingAfterBreak="0">
+    <w:nsid w:val="61164B6C"/>
+    <w:multiLevelType w:val="hybridMultilevel"/>
+    <w:tmpl w:val="95B85658"/>
+    <w:lvl w:ilvl="0" w:tplc="04090011">
+      <w:start w:val="1"/>
+      <w:numFmt w:val="decimal"/>
+      <w:lvlText w:val="%1)"/>
+      <w:lvlJc w:val="left"/>
+      <w:pPr>
+        <w:ind w:left="720" w:hanging="360"/>
+      </w:pPr>
+      <w:rPr>
+        <w:rFonts w:hint="default"/>
+      </w:rPr>
+    </w:lvl>
+    <w:lvl w:ilvl="1" w:tplc="04090019">
+      <w:start w:val="1"/>
+      <w:numFmt w:val="lowerLetter"/>
+      <w:lvlText w:val="%2."/>
+      <w:lvlJc w:val="left"/>
+      <w:pPr>
+        <w:ind w:left="1440" w:hanging="360"/>
+      </w:pPr>
+    </w:lvl>
+    <w:lvl w:ilvl="2" w:tplc="0409001B" w:tentative="1">
+      <w:start w:val="1"/>
+      <w:numFmt w:val="lowerRoman"/>
+      <w:lvlText w:val="%3."/>
+      <w:lvlJc w:val="right"/>
+      <w:pPr>
+        <w:ind w:left="2160" w:hanging="180"/>
+      </w:pPr>
+    </w:lvl>
+    <w:lvl w:ilvl="3" w:tplc="0409000F" w:tentative="1">
+      <w:start w:val="1"/>
+      <w:numFmt w:val="decimal"/>
+      <w:lvlText w:val="%4."/>
+      <w:lvlJc w:val="left"/>
+      <w:pPr>
+        <w:ind w:left="2880" w:hanging="360"/>
+      </w:pPr>
+    </w:lvl>
+    <w:lvl w:ilvl="4" w:tplc="04090019" w:tentative="1">
+      <w:start w:val="1"/>
+      <w:numFmt w:val="lowerLetter"/>
+      <w:lvlText w:val="%5."/>
+      <w:lvlJc w:val="left"/>
+      <w:pPr>
+        <w:ind w:left="3600" w:hanging="360"/>
+      </w:pPr>
+    </w:lvl>
+    <w:lvl w:ilvl="5" w:tplc="0409001B" w:tentative="1">
+      <w:start w:val="1"/>
+      <w:numFmt w:val="lowerRoman"/>
+      <w:lvlText w:val="%6."/>
+      <w:lvlJc w:val="right"/>
+      <w:pPr>
+        <w:ind w:left="4320" w:hanging="180"/>
+      </w:pPr>
+    </w:lvl>
+    <w:lvl w:ilvl="6" w:tplc="0409000F" w:tentative="1">
+      <w:start w:val="1"/>
+      <w:numFmt w:val="decimal"/>
+      <w:lvlText w:val="%7."/>
+      <w:lvlJc w:val="left"/>
+      <w:pPr>
+        <w:ind w:left="5040" w:hanging="360"/>
+      </w:pPr>
+    </w:lvl>
+    <w:lvl w:ilvl="7" w:tplc="04090019" w:tentative="1">
+      <w:start w:val="1"/>
+      <w:numFmt w:val="lowerLetter"/>
+      <w:lvlText w:val="%8."/>
+      <w:lvlJc w:val="left"/>
+      <w:pPr>
+        <w:ind w:left="5760" w:hanging="360"/>
+      </w:pPr>
+    </w:lvl>
+    <w:lvl w:ilvl="8" w:tplc="0409001B" w:tentative="1">
+      <w:start w:val="1"/>
+      <w:numFmt w:val="lowerRoman"/>
+      <w:lvlText w:val="%9."/>
+      <w:lvlJc w:val="right"/>
+      <w:pPr>
+        <w:ind w:left="6480" w:hanging="180"/>
+      </w:pPr>
+    </w:lvl>
+  </w:abstractNum>
   <w:num w:numId="1">
     <w:abstractNumId w:val="0"/>
   </w:num>
@@ -833,6 +1405,9 @@
   </w:num>
   <w:num w:numId="3">
     <w:abstractNumId w:val="2"/>
+  </w:num>
+  <w:num w:numId="4">
+    <w:abstractNumId w:val="3"/>
   </w:num>
 </w:numbering>
 </file>

</xml_diff>